<commit_message>
fix small typos in introductory paragraph of response to reviews
</commit_message>
<xml_diff>
--- a/paper/REVISE_MANUSCRIPT1/Response_to_Reviews.docx
+++ b/paper/REVISE_MANUSCRIPT1/Response_to_Reviews.docx
@@ -55,7 +55,27 @@
           <w:szCs w:val="24"/>
           <w:highlight w:val="white"/>
         </w:rPr>
-        <w:t>We thank you and the two anonymous reviewers for constructive comments toward improving on our manuscript “OBSrange: A new tool for the precise remote location of Ocean Bottom Seismometers”. Our response to each reviewer comment is in red below. Based on r</w:t>
+        <w:t>We thank you and the two anonymous reviewers for construct</w:t>
+      </w:r>
+      <w:r>
+        <w:rPr>
+          <w:rFonts w:ascii="Times New Roman" w:hAnsi="Times New Roman" w:cs="Times New Roman"/>
+          <w:color w:val="222222"/>
+          <w:sz w:val="24"/>
+          <w:szCs w:val="24"/>
+          <w:highlight w:val="white"/>
+        </w:rPr>
+        <w:t>ive comments toward improving</w:t>
+      </w:r>
+      <w:r>
+        <w:rPr>
+          <w:rFonts w:ascii="Times New Roman" w:hAnsi="Times New Roman" w:cs="Times New Roman"/>
+          <w:color w:val="222222"/>
+          <w:sz w:val="24"/>
+          <w:szCs w:val="24"/>
+          <w:highlight w:val="white"/>
+        </w:rPr>
+        <w:t xml:space="preserve"> our manuscript “OBSrange: A new tool for the precise remote location of Ocean Bottom Seismometers”. Our response to each reviewer comment is in red below. Based on r</w:t>
       </w:r>
       <w:r>
         <w:rPr>
@@ -115,7 +135,19 @@
           <w:szCs w:val="24"/>
           <w:highlight w:val="white"/>
         </w:rPr>
-        <w:t xml:space="preserve">the round of </w:t>
+        <w:t xml:space="preserve">this </w:t>
+      </w:r>
+      <w:bookmarkStart w:id="0" w:name="_GoBack"/>
+      <w:bookmarkEnd w:id="0"/>
+      <w:r>
+        <w:rPr>
+          <w:rFonts w:ascii="Times New Roman" w:hAnsi="Times New Roman" w:cs="Times New Roman"/>
+          <w:color w:val="222222"/>
+          <w:sz w:val="24"/>
+          <w:szCs w:val="24"/>
+          <w:highlight w:val="white"/>
+        </w:rPr>
+        <w:t xml:space="preserve">round of </w:t>
       </w:r>
       <w:r>
         <w:rPr>
@@ -3251,8 +3283,6 @@
         </w:rPr>
         <w:t xml:space="preserve"> azimuths where no other data are</w:t>
       </w:r>
-      <w:bookmarkStart w:id="0" w:name="_GoBack"/>
-      <w:bookmarkEnd w:id="0"/>
       <w:r>
         <w:rPr>
           <w:rFonts w:ascii="Times New Roman" w:hAnsi="Times New Roman" w:cs="Times New Roman"/>

</xml_diff>